<commit_message>
finished and submitted before 2
</commit_message>
<xml_diff>
--- a/Digital Communications Coursework.docx
+++ b/Digital Communications Coursework.docx
@@ -23,615 +23,641 @@
         </w:rPr>
         <w:t>ommunications Coursework</w:t>
       </w:r>
-    </w:p>
-    <w:p>
-      <w:pPr>
-        <w:rPr>
-          <w:lang w:val="en-GB"/>
-        </w:rPr>
-      </w:pPr>
-    </w:p>
-    <w:p>
-      <w:pPr>
-        <w:rPr>
-          <w:lang w:val="en-GB"/>
-        </w:rPr>
-      </w:pPr>
-      <w:r>
-        <w:rPr>
-          <w:b/>
-          <w:lang w:val="en-GB"/>
-        </w:rPr>
-        <w:t>1)</w:t>
-      </w:r>
-      <w:r>
-        <w:t xml:space="preserve"> </w:t>
-      </w:r>
-      <w:r>
-        <w:rPr>
-          <w:lang w:val="en-GB"/>
-        </w:rPr>
-        <w:t>AMXUWSWQJWXAATATCRAGMQIOU</w:t>
-      </w:r>
-    </w:p>
-    <w:p>
-      <w:pPr>
-        <w:rPr>
-          <w:lang w:val="en-GB"/>
-        </w:rPr>
-      </w:pPr>
-      <w:r>
-        <w:rPr>
-          <w:b/>
-          <w:lang w:val="en-GB"/>
-        </w:rPr>
-        <w:t>2)</w:t>
-      </w:r>
-      <w:r>
-        <w:t xml:space="preserve"> </w:t>
-      </w:r>
-      <w:r>
-        <w:rPr>
-          <w:lang w:val="en-GB"/>
-        </w:rPr>
-        <w:t>THISISNOTHINGTODOWITHPIRATESATALL</w:t>
-      </w:r>
-    </w:p>
-    <w:p>
-      <w:pPr>
-        <w:rPr>
-          <w:lang w:val="en-GB"/>
-        </w:rPr>
-      </w:pPr>
-      <w:r>
-        <w:rPr>
-          <w:b/>
-          <w:lang w:val="en-GB"/>
-        </w:rPr>
-        <w:t>3)</w:t>
-      </w:r>
-      <w:r>
-        <w:rPr>
-          <w:lang w:val="en-GB"/>
-        </w:rPr>
-        <w:t xml:space="preserve"> </w:t>
-      </w:r>
-      <w:r>
-        <w:rPr>
-          <w:lang w:val="en-GB"/>
-        </w:rPr>
-        <w:t>ASSOONASWESTARTEDPROGRAMMINGWEFOUNDTOOURSURPRISETHATITWASNTASEASYTOGETPROGRAMSRIGHTASWEHADTHOUGHTDEBUGGINGHADTOBEDISCOVEREDICANREMEMBERTHEEXACTINSTANTWHENIREALIZEDTHATALARGEPARTOFMYLIFEFROMTHENONWASGOINGTOBESPENTINFINDINGMISTAKESINMYOWNPROGRAMSMAURICEWILKESDISCOVERSDEBUGGING</w:t>
-      </w:r>
-    </w:p>
-    <w:p>
-      <w:pPr>
-        <w:rPr>
-          <w:lang w:val="en-GB"/>
-        </w:rPr>
-      </w:pPr>
-      <w:r>
-        <w:rPr>
-          <w:b/>
-          <w:lang w:val="en-GB"/>
-        </w:rPr>
-        <w:t>4i)</w:t>
-      </w:r>
-      <w:r>
-        <w:rPr>
-          <w:lang w:val="en-GB"/>
-        </w:rPr>
-        <w:t xml:space="preserve"> </w:t>
-      </w:r>
-      <w:r>
-        <w:rPr>
-          <w:lang w:val="en-GB"/>
-        </w:rPr>
-        <w:t>17^2 = 11 mod 139</w:t>
-      </w:r>
-    </w:p>
-    <w:p>
-      <w:pPr>
-        <w:rPr>
-          <w:lang w:val="en-GB"/>
-        </w:rPr>
-      </w:pPr>
-      <w:r>
-        <w:rPr>
-          <w:lang w:val="en-GB"/>
-        </w:rPr>
-        <w:t>17^4 = 121 mod 139</w:t>
-      </w:r>
-    </w:p>
-    <w:p>
-      <w:pPr>
-        <w:rPr>
-          <w:lang w:val="en-GB"/>
-        </w:rPr>
-      </w:pPr>
-      <w:r>
-        <w:rPr>
-          <w:lang w:val="en-GB"/>
-        </w:rPr>
-        <w:t>17^8 = 46 mod 139</w:t>
-      </w:r>
-    </w:p>
-    <w:p>
-      <w:pPr>
-        <w:rPr>
-          <w:lang w:val="en-GB"/>
-        </w:rPr>
-      </w:pPr>
-      <w:r>
-        <w:rPr>
-          <w:lang w:val="en-GB"/>
-        </w:rPr>
-        <w:t>17^16 = 31 mod 139</w:t>
-      </w:r>
-    </w:p>
-    <w:p>
-      <w:pPr>
-        <w:rPr>
-          <w:lang w:val="en-GB"/>
-        </w:rPr>
-      </w:pPr>
-      <w:r>
-        <w:rPr>
-          <w:lang w:val="en-GB"/>
-        </w:rPr>
-        <w:t>17^32 = 127 mod 139</w:t>
-      </w:r>
-    </w:p>
-    <w:p>
-      <w:pPr>
-        <w:rPr>
-          <w:lang w:val="en-GB"/>
-        </w:rPr>
-      </w:pPr>
-      <w:r>
-        <w:rPr>
-          <w:lang w:val="en-GB"/>
-        </w:rPr>
-        <w:t>125</w:t>
-      </w:r>
-    </w:p>
-    <w:p>
-      <w:pPr>
-        <w:rPr>
-          <w:lang w:val="en-GB"/>
-        </w:rPr>
-      </w:pPr>
-      <w:r>
-        <w:rPr>
-          <w:b/>
-          <w:lang w:val="en-GB"/>
-        </w:rPr>
-        <w:t>4ii)</w:t>
-      </w:r>
-      <w:r>
-        <w:t xml:space="preserve"> </w:t>
-      </w:r>
-      <w:r>
-        <w:rPr>
-          <w:lang w:val="en-GB"/>
-        </w:rPr>
-        <w:t>2345^2 = 195245 mod 265189</w:t>
-      </w:r>
-    </w:p>
-    <w:p>
-      <w:pPr>
-        <w:rPr>
-          <w:lang w:val="en-GB"/>
-        </w:rPr>
-      </w:pPr>
-      <w:r>
-        <w:rPr>
-          <w:lang w:val="en-GB"/>
-        </w:rPr>
-        <w:t>2345^4 = 221653 mod 265189</w:t>
-      </w:r>
-    </w:p>
-    <w:p>
-      <w:pPr>
-        <w:rPr>
-          <w:lang w:val="en-GB"/>
-        </w:rPr>
-      </w:pPr>
-      <w:r>
-        <w:rPr>
-          <w:lang w:val="en-GB"/>
-        </w:rPr>
-        <w:t>2345^8 = 77513 mod 265189</w:t>
-      </w:r>
-    </w:p>
-    <w:p>
-      <w:pPr>
-        <w:rPr>
-          <w:lang w:val="en-GB"/>
-        </w:rPr>
-      </w:pPr>
-      <w:r>
-        <w:rPr>
-          <w:lang w:val="en-GB"/>
-        </w:rPr>
-        <w:t>2345^16 = 143185 mod 265189</w:t>
-      </w:r>
-    </w:p>
-    <w:p>
-      <w:pPr>
-        <w:rPr>
-          <w:lang w:val="en-GB"/>
-        </w:rPr>
-      </w:pPr>
-      <w:r>
-        <w:rPr>
-          <w:lang w:val="en-GB"/>
-        </w:rPr>
-        <w:t>2345^32 = 182635 mod 265189</w:t>
-      </w:r>
-    </w:p>
-    <w:p>
-      <w:pPr>
-        <w:rPr>
-          <w:lang w:val="en-GB"/>
-        </w:rPr>
-      </w:pPr>
-      <w:r>
-        <w:rPr>
-          <w:lang w:val="en-GB"/>
-        </w:rPr>
-        <w:t>2345^64 = 70805 mod 265189</w:t>
-      </w:r>
-    </w:p>
-    <w:p>
-      <w:pPr>
-        <w:rPr>
-          <w:lang w:val="en-GB"/>
-        </w:rPr>
-      </w:pPr>
-      <w:r>
-        <w:rPr>
-          <w:lang w:val="en-GB"/>
-        </w:rPr>
-        <w:t>2345^128 = 215169 mod 265189</w:t>
-      </w:r>
-    </w:p>
-    <w:p>
-      <w:pPr>
-        <w:rPr>
-          <w:lang w:val="en-GB"/>
-        </w:rPr>
-      </w:pPr>
-      <w:r>
-        <w:rPr>
-          <w:lang w:val="en-GB"/>
-        </w:rPr>
-        <w:t>2345^256 = 207374 mod 265189</w:t>
-      </w:r>
-    </w:p>
-    <w:p>
-      <w:pPr>
-        <w:rPr>
-          <w:lang w:val="en-GB"/>
-        </w:rPr>
-      </w:pPr>
-      <w:r>
-        <w:rPr>
-          <w:lang w:val="en-GB"/>
-        </w:rPr>
-        <w:t>2345^512 = 132069 mod 265189</w:t>
-      </w:r>
-    </w:p>
-    <w:p>
-      <w:pPr>
-        <w:rPr>
-          <w:lang w:val="en-GB"/>
-        </w:rPr>
-      </w:pPr>
-      <w:r>
-        <w:rPr>
-          <w:lang w:val="en-GB"/>
-        </w:rPr>
-        <w:t>2345^1024 = 209853 mod 265189</w:t>
-      </w:r>
-    </w:p>
-    <w:p>
-      <w:pPr>
-        <w:rPr>
-          <w:lang w:val="en-GB"/>
-        </w:rPr>
-      </w:pPr>
-      <w:r>
-        <w:rPr>
-          <w:lang w:val="en-GB"/>
-        </w:rPr>
-        <w:t>2345^2048 = 200702 mod 265189</w:t>
-      </w:r>
-    </w:p>
-    <w:p>
-      <w:pPr>
-        <w:rPr>
-          <w:lang w:val="en-GB"/>
-        </w:rPr>
-      </w:pPr>
-      <w:r>
-        <w:rPr>
-          <w:lang w:val="en-GB"/>
-        </w:rPr>
-        <w:t>2345^4096 = 144460 mod 265189</w:t>
-      </w:r>
-    </w:p>
-    <w:p>
-      <w:pPr>
-        <w:rPr>
-          <w:lang w:val="en-GB"/>
-        </w:rPr>
-      </w:pPr>
-      <w:r>
-        <w:rPr>
-          <w:lang w:val="en-GB"/>
-        </w:rPr>
-        <w:t>2345^8192 = 173623 mod 265189</w:t>
-      </w:r>
-    </w:p>
-    <w:p>
-      <w:pPr>
-        <w:rPr>
-          <w:lang w:val="en-GB"/>
-        </w:rPr>
-      </w:pPr>
-      <w:r>
-        <w:rPr>
-          <w:lang w:val="en-GB"/>
-        </w:rPr>
-        <w:t>2345^16384 = 116932 mod 265189</w:t>
-      </w:r>
-    </w:p>
-    <w:p>
-      <w:pPr>
-        <w:rPr>
-          <w:lang w:val="en-GB"/>
-        </w:rPr>
-      </w:pPr>
-      <w:r>
-        <w:rPr>
-          <w:lang w:val="en-GB"/>
-        </w:rPr>
-        <w:t>2345^32768 = 212973 mod 265189</w:t>
-      </w:r>
-    </w:p>
-    <w:p>
-      <w:pPr>
-        <w:rPr>
-          <w:lang w:val="en-GB"/>
-        </w:rPr>
-      </w:pPr>
-      <w:r>
-        <w:rPr>
-          <w:lang w:val="en-GB"/>
-        </w:rPr>
-        <w:t>32548</w:t>
-      </w:r>
-    </w:p>
-    <w:p>
-      <w:pPr>
-        <w:rPr>
-          <w:lang w:val="en-GB"/>
-        </w:rPr>
-      </w:pPr>
-      <w:r>
-        <w:rPr>
-          <w:b/>
-          <w:lang w:val="en-GB"/>
-        </w:rPr>
-        <w:t>4iii)</w:t>
-      </w:r>
-      <w:r>
-        <w:t xml:space="preserve"> </w:t>
-      </w:r>
-      <w:r>
-        <w:rPr>
-          <w:lang w:val="en-GB"/>
-        </w:rPr>
-        <w:t>4733459^2 = 49107677 mod 75968647</w:t>
-      </w:r>
-    </w:p>
-    <w:p>
-      <w:pPr>
-        <w:rPr>
-          <w:lang w:val="en-GB"/>
-        </w:rPr>
-      </w:pPr>
-      <w:r>
-        <w:rPr>
-          <w:lang w:val="en-GB"/>
-        </w:rPr>
-        <w:t>4733459^4 = 16238929 mod 75968647</w:t>
-      </w:r>
-    </w:p>
-    <w:p>
-      <w:pPr>
-        <w:rPr>
-          <w:lang w:val="en-GB"/>
-        </w:rPr>
-      </w:pPr>
-      <w:r>
-        <w:rPr>
-          <w:lang w:val="en-GB"/>
-        </w:rPr>
-        <w:t>4733459^8 = 67757406 mod 75968647</w:t>
-      </w:r>
-    </w:p>
-    <w:p>
-      <w:pPr>
-        <w:rPr>
-          <w:lang w:val="en-GB"/>
-        </w:rPr>
-      </w:pPr>
-      <w:r>
-        <w:rPr>
-          <w:lang w:val="en-GB"/>
-        </w:rPr>
-        <w:t>4733459^16 = 25488171 mod 75968647</w:t>
-      </w:r>
-    </w:p>
-    <w:p>
-      <w:pPr>
-        <w:rPr>
-          <w:lang w:val="en-GB"/>
-        </w:rPr>
-      </w:pPr>
-      <w:r>
-        <w:rPr>
-          <w:lang w:val="en-GB"/>
-        </w:rPr>
-        <w:t>4733459^32 = 64480977 mod 75968647</w:t>
-      </w:r>
-    </w:p>
-    <w:p>
-      <w:pPr>
-        <w:rPr>
-          <w:lang w:val="en-GB"/>
-        </w:rPr>
-      </w:pPr>
-      <w:r>
-        <w:rPr>
-          <w:lang w:val="en-GB"/>
-        </w:rPr>
-        <w:t>4733459^64 = 57889554 mod 75968647</w:t>
-      </w:r>
-    </w:p>
-    <w:p>
-      <w:pPr>
-        <w:rPr>
-          <w:lang w:val="en-GB"/>
-        </w:rPr>
-      </w:pPr>
-      <w:r>
-        <w:rPr>
-          <w:lang w:val="en-GB"/>
-        </w:rPr>
-        <w:t>4733459^128 = 19358089 mod 75968647</w:t>
-      </w:r>
-    </w:p>
-    <w:p>
-      <w:pPr>
-        <w:rPr>
-          <w:lang w:val="en-GB"/>
-        </w:rPr>
-      </w:pPr>
-      <w:r>
-        <w:rPr>
-          <w:lang w:val="en-GB"/>
-        </w:rPr>
-        <w:t>4733459^256 = 50744319 mod 75968647</w:t>
-      </w:r>
-    </w:p>
-    <w:p>
-      <w:pPr>
-        <w:rPr>
-          <w:lang w:val="en-GB"/>
-        </w:rPr>
-      </w:pPr>
-      <w:r>
-        <w:rPr>
-          <w:lang w:val="en-GB"/>
-        </w:rPr>
-        <w:t>4733459^512 = 56497489 mod 75968647</w:t>
-      </w:r>
-    </w:p>
-    <w:p>
-      <w:pPr>
-        <w:rPr>
-          <w:lang w:val="en-GB"/>
-        </w:rPr>
-      </w:pPr>
-      <w:r>
-        <w:rPr>
-          <w:lang w:val="en-GB"/>
-        </w:rPr>
-        <w:t>4733459^1024 = 54825938 mod 75968647</w:t>
-      </w:r>
-    </w:p>
-    <w:p>
-      <w:pPr>
-        <w:rPr>
-          <w:lang w:val="en-GB"/>
-        </w:rPr>
-      </w:pPr>
-      <w:r>
-        <w:rPr>
-          <w:lang w:val="en-GB"/>
-        </w:rPr>
-        <w:t>4733459^2048 = 38930457 mod 75968647</w:t>
-      </w:r>
-    </w:p>
-    <w:p>
-      <w:pPr>
-        <w:rPr>
-          <w:lang w:val="en-GB"/>
-        </w:rPr>
-      </w:pPr>
-      <w:r>
-        <w:rPr>
-          <w:lang w:val="en-GB"/>
-        </w:rPr>
-        <w:t>4733459^4096 = 49024383 mod 75968647</w:t>
-      </w:r>
-    </w:p>
-    <w:p>
-      <w:pPr>
-        <w:rPr>
-          <w:lang w:val="en-GB"/>
-        </w:rPr>
-      </w:pPr>
-      <w:r>
-        <w:rPr>
-          <w:lang w:val="en-GB"/>
-        </w:rPr>
-        <w:t>4733459^8192 = 51007254 mod 75968647</w:t>
-      </w:r>
-    </w:p>
-    <w:p>
-      <w:pPr>
-        <w:rPr>
-          <w:lang w:val="en-GB"/>
-        </w:rPr>
-      </w:pPr>
-      <w:r>
-        <w:rPr>
-          <w:lang w:val="en-GB"/>
-        </w:rPr>
-        <w:t>4733459^16384 = 24313 mod 75968647</w:t>
-      </w:r>
-    </w:p>
-    <w:p>
-      <w:pPr>
-        <w:rPr>
-          <w:lang w:val="en-GB"/>
-        </w:rPr>
-      </w:pPr>
-      <w:r>
-        <w:rPr>
-          <w:lang w:val="en-GB"/>
-        </w:rPr>
-        <w:t>4733459^32768 = 59341440 mod 75968647</w:t>
-      </w:r>
-    </w:p>
-    <w:p>
-      <w:pPr>
-        <w:rPr>
-          <w:lang w:val="en-GB"/>
-        </w:rPr>
-      </w:pPr>
-      <w:r>
-        <w:rPr>
-          <w:lang w:val="en-GB"/>
-        </w:rPr>
-        <w:lastRenderedPageBreak/>
-        <w:t>64524344</w:t>
-      </w:r>
       <w:bookmarkStart w:id="0" w:name="_GoBack"/>
       <w:bookmarkEnd w:id="0"/>
+    </w:p>
+    <w:p>
+      <w:pPr>
+        <w:rPr>
+          <w:lang w:val="en-GB"/>
+        </w:rPr>
+      </w:pPr>
+    </w:p>
+    <w:p>
+      <w:pPr>
+        <w:rPr>
+          <w:lang w:val="en-GB"/>
+        </w:rPr>
+      </w:pPr>
+      <w:r>
+        <w:rPr>
+          <w:b/>
+          <w:lang w:val="en-GB"/>
+        </w:rPr>
+        <w:t>1)</w:t>
+      </w:r>
+      <w:r>
+        <w:t xml:space="preserve"> </w:t>
+      </w:r>
+      <w:r>
+        <w:rPr>
+          <w:lang w:val="en-GB"/>
+        </w:rPr>
+        <w:t>AMXUWSWQJWXAATATCRAGMQIOU</w:t>
+      </w:r>
+    </w:p>
+    <w:p>
+      <w:pPr>
+        <w:rPr>
+          <w:lang w:val="en-GB"/>
+        </w:rPr>
+      </w:pPr>
+      <w:r>
+        <w:rPr>
+          <w:b/>
+          <w:lang w:val="en-GB"/>
+        </w:rPr>
+        <w:t>2)</w:t>
+      </w:r>
+      <w:r>
+        <w:t xml:space="preserve"> </w:t>
+      </w:r>
+      <w:r>
+        <w:rPr>
+          <w:lang w:val="en-GB"/>
+        </w:rPr>
+        <w:t>THISISNOTHINGTODOWITHPIRATESATALL</w:t>
+      </w:r>
+    </w:p>
+    <w:p>
+      <w:pPr>
+        <w:rPr>
+          <w:lang w:val="en-GB"/>
+        </w:rPr>
+      </w:pPr>
+      <w:r>
+        <w:rPr>
+          <w:b/>
+          <w:lang w:val="en-GB"/>
+        </w:rPr>
+        <w:t>3)</w:t>
+      </w:r>
+      <w:r>
+        <w:rPr>
+          <w:lang w:val="en-GB"/>
+        </w:rPr>
+        <w:t xml:space="preserve"> </w:t>
+      </w:r>
+      <w:r>
+        <w:rPr>
+          <w:lang w:val="en-GB"/>
+        </w:rPr>
+        <w:t>ASSOONASWESTARTEDPROGRAMMINGWEFOUNDTOOURSURPRISETHATITWASNTASEASYTOGETPROGRAMSRIGHTASWEHADTHOUGHTDEBUGGINGHADTOBEDISCOVEREDICANREMEMBERTHEEXACTINSTANTWHENIREALIZEDTHATALARGEPARTOFMYLIFEFROMTHENONWASGOINGTOBESPENTINFINDINGMISTAKESINMYOWNPROGRAMSMAURICEWILKESDISCOVERSDEBUGGING</w:t>
+      </w:r>
+    </w:p>
+    <w:p>
+      <w:pPr>
+        <w:rPr>
+          <w:lang w:val="en-GB"/>
+        </w:rPr>
+      </w:pPr>
+      <w:r>
+        <w:rPr>
+          <w:b/>
+          <w:lang w:val="en-GB"/>
+        </w:rPr>
+        <w:t>4i)</w:t>
+      </w:r>
+      <w:r>
+        <w:rPr>
+          <w:lang w:val="en-GB"/>
+        </w:rPr>
+        <w:t xml:space="preserve"> </w:t>
+      </w:r>
+      <w:r>
+        <w:rPr>
+          <w:lang w:val="en-GB"/>
+        </w:rPr>
+        <w:t>17^2 = 11 mod 139</w:t>
+      </w:r>
+    </w:p>
+    <w:p>
+      <w:pPr>
+        <w:rPr>
+          <w:lang w:val="en-GB"/>
+        </w:rPr>
+      </w:pPr>
+      <w:r>
+        <w:rPr>
+          <w:lang w:val="en-GB"/>
+        </w:rPr>
+        <w:t>17^4 = 121 mod 139</w:t>
+      </w:r>
+    </w:p>
+    <w:p>
+      <w:pPr>
+        <w:rPr>
+          <w:lang w:val="en-GB"/>
+        </w:rPr>
+      </w:pPr>
+      <w:r>
+        <w:rPr>
+          <w:lang w:val="en-GB"/>
+        </w:rPr>
+        <w:t>17^8 = 46 mod 139</w:t>
+      </w:r>
+    </w:p>
+    <w:p>
+      <w:pPr>
+        <w:rPr>
+          <w:lang w:val="en-GB"/>
+        </w:rPr>
+      </w:pPr>
+      <w:r>
+        <w:rPr>
+          <w:lang w:val="en-GB"/>
+        </w:rPr>
+        <w:t>17^16 = 31 mod 139</w:t>
+      </w:r>
+    </w:p>
+    <w:p>
+      <w:pPr>
+        <w:rPr>
+          <w:lang w:val="en-GB"/>
+        </w:rPr>
+      </w:pPr>
+      <w:r>
+        <w:rPr>
+          <w:lang w:val="en-GB"/>
+        </w:rPr>
+        <w:t>17^32 = 127 mod 139</w:t>
+      </w:r>
+    </w:p>
+    <w:p>
+      <w:pPr>
+        <w:rPr>
+          <w:lang w:val="en-GB"/>
+        </w:rPr>
+      </w:pPr>
+      <w:r>
+        <w:rPr>
+          <w:lang w:val="en-GB"/>
+        </w:rPr>
+        <w:t>125</w:t>
+      </w:r>
+    </w:p>
+    <w:p>
+      <w:pPr>
+        <w:rPr>
+          <w:lang w:val="en-GB"/>
+        </w:rPr>
+      </w:pPr>
+      <w:r>
+        <w:rPr>
+          <w:b/>
+          <w:lang w:val="en-GB"/>
+        </w:rPr>
+        <w:t>4ii)</w:t>
+      </w:r>
+      <w:r>
+        <w:t xml:space="preserve"> </w:t>
+      </w:r>
+      <w:r>
+        <w:rPr>
+          <w:lang w:val="en-GB"/>
+        </w:rPr>
+        <w:t>2345^2 = 195245 mod 265189</w:t>
+      </w:r>
+    </w:p>
+    <w:p>
+      <w:pPr>
+        <w:rPr>
+          <w:lang w:val="en-GB"/>
+        </w:rPr>
+      </w:pPr>
+      <w:r>
+        <w:rPr>
+          <w:lang w:val="en-GB"/>
+        </w:rPr>
+        <w:t>2345^4 = 221653 mod 265189</w:t>
+      </w:r>
+    </w:p>
+    <w:p>
+      <w:pPr>
+        <w:rPr>
+          <w:lang w:val="en-GB"/>
+        </w:rPr>
+      </w:pPr>
+      <w:r>
+        <w:rPr>
+          <w:lang w:val="en-GB"/>
+        </w:rPr>
+        <w:t>2345^8 = 77513 mod 265189</w:t>
+      </w:r>
+    </w:p>
+    <w:p>
+      <w:pPr>
+        <w:rPr>
+          <w:lang w:val="en-GB"/>
+        </w:rPr>
+      </w:pPr>
+      <w:r>
+        <w:rPr>
+          <w:lang w:val="en-GB"/>
+        </w:rPr>
+        <w:t>2345^16 = 143185 mod 265189</w:t>
+      </w:r>
+    </w:p>
+    <w:p>
+      <w:pPr>
+        <w:rPr>
+          <w:lang w:val="en-GB"/>
+        </w:rPr>
+      </w:pPr>
+      <w:r>
+        <w:rPr>
+          <w:lang w:val="en-GB"/>
+        </w:rPr>
+        <w:t>2345^32 = 182635 mod 265189</w:t>
+      </w:r>
+    </w:p>
+    <w:p>
+      <w:pPr>
+        <w:rPr>
+          <w:lang w:val="en-GB"/>
+        </w:rPr>
+      </w:pPr>
+      <w:r>
+        <w:rPr>
+          <w:lang w:val="en-GB"/>
+        </w:rPr>
+        <w:t>2345^64 = 70805 mod 265189</w:t>
+      </w:r>
+    </w:p>
+    <w:p>
+      <w:pPr>
+        <w:rPr>
+          <w:lang w:val="en-GB"/>
+        </w:rPr>
+      </w:pPr>
+      <w:r>
+        <w:rPr>
+          <w:lang w:val="en-GB"/>
+        </w:rPr>
+        <w:t>2345^128 = 215169 mod 265189</w:t>
+      </w:r>
+    </w:p>
+    <w:p>
+      <w:pPr>
+        <w:rPr>
+          <w:lang w:val="en-GB"/>
+        </w:rPr>
+      </w:pPr>
+      <w:r>
+        <w:rPr>
+          <w:lang w:val="en-GB"/>
+        </w:rPr>
+        <w:t>2345^256 = 207374 mod 265189</w:t>
+      </w:r>
+    </w:p>
+    <w:p>
+      <w:pPr>
+        <w:rPr>
+          <w:lang w:val="en-GB"/>
+        </w:rPr>
+      </w:pPr>
+      <w:r>
+        <w:rPr>
+          <w:lang w:val="en-GB"/>
+        </w:rPr>
+        <w:t>2345^512 = 132069 mod 265189</w:t>
+      </w:r>
+    </w:p>
+    <w:p>
+      <w:pPr>
+        <w:rPr>
+          <w:lang w:val="en-GB"/>
+        </w:rPr>
+      </w:pPr>
+      <w:r>
+        <w:rPr>
+          <w:lang w:val="en-GB"/>
+        </w:rPr>
+        <w:t>2345^1024 = 209853 mod 265189</w:t>
+      </w:r>
+    </w:p>
+    <w:p>
+      <w:pPr>
+        <w:rPr>
+          <w:lang w:val="en-GB"/>
+        </w:rPr>
+      </w:pPr>
+      <w:r>
+        <w:rPr>
+          <w:lang w:val="en-GB"/>
+        </w:rPr>
+        <w:t>2345^2048 = 200702 mod 265189</w:t>
+      </w:r>
+    </w:p>
+    <w:p>
+      <w:pPr>
+        <w:rPr>
+          <w:lang w:val="en-GB"/>
+        </w:rPr>
+      </w:pPr>
+      <w:r>
+        <w:rPr>
+          <w:lang w:val="en-GB"/>
+        </w:rPr>
+        <w:t>2345^4096 = 144460 mod 265189</w:t>
+      </w:r>
+    </w:p>
+    <w:p>
+      <w:pPr>
+        <w:rPr>
+          <w:lang w:val="en-GB"/>
+        </w:rPr>
+      </w:pPr>
+      <w:r>
+        <w:rPr>
+          <w:lang w:val="en-GB"/>
+        </w:rPr>
+        <w:t>2345^8192 = 173623 mod 265189</w:t>
+      </w:r>
+    </w:p>
+    <w:p>
+      <w:pPr>
+        <w:rPr>
+          <w:lang w:val="en-GB"/>
+        </w:rPr>
+      </w:pPr>
+      <w:r>
+        <w:rPr>
+          <w:lang w:val="en-GB"/>
+        </w:rPr>
+        <w:t>2345^16384 = 116932 mod 265189</w:t>
+      </w:r>
+    </w:p>
+    <w:p>
+      <w:pPr>
+        <w:rPr>
+          <w:lang w:val="en-GB"/>
+        </w:rPr>
+      </w:pPr>
+      <w:r>
+        <w:rPr>
+          <w:lang w:val="en-GB"/>
+        </w:rPr>
+        <w:t>2345^32768 = 212973 mod 265189</w:t>
+      </w:r>
+    </w:p>
+    <w:p>
+      <w:pPr>
+        <w:rPr>
+          <w:lang w:val="en-GB"/>
+        </w:rPr>
+      </w:pPr>
+      <w:r>
+        <w:rPr>
+          <w:lang w:val="en-GB"/>
+        </w:rPr>
+        <w:t>32548</w:t>
+      </w:r>
+    </w:p>
+    <w:p>
+      <w:pPr>
+        <w:rPr>
+          <w:lang w:val="en-GB"/>
+        </w:rPr>
+      </w:pPr>
+      <w:r>
+        <w:rPr>
+          <w:b/>
+          <w:lang w:val="en-GB"/>
+        </w:rPr>
+        <w:t>4iii)</w:t>
+      </w:r>
+      <w:r>
+        <w:t xml:space="preserve"> </w:t>
+      </w:r>
+      <w:r>
+        <w:rPr>
+          <w:lang w:val="en-GB"/>
+        </w:rPr>
+        <w:t>4733459^1 = 4733459 mod 75968647</w:t>
+      </w:r>
+    </w:p>
+    <w:p>
+      <w:pPr>
+        <w:rPr>
+          <w:lang w:val="en-GB"/>
+        </w:rPr>
+      </w:pPr>
+      <w:r>
+        <w:rPr>
+          <w:lang w:val="en-GB"/>
+        </w:rPr>
+        <w:t>4733459^2 = 49107677 mod 75968647</w:t>
+      </w:r>
+    </w:p>
+    <w:p>
+      <w:pPr>
+        <w:rPr>
+          <w:lang w:val="en-GB"/>
+        </w:rPr>
+      </w:pPr>
+      <w:r>
+        <w:rPr>
+          <w:lang w:val="en-GB"/>
+        </w:rPr>
+        <w:t>4733459^4 = 16238929 mod 75968647</w:t>
+      </w:r>
+    </w:p>
+    <w:p>
+      <w:pPr>
+        <w:rPr>
+          <w:lang w:val="en-GB"/>
+        </w:rPr>
+      </w:pPr>
+      <w:r>
+        <w:rPr>
+          <w:lang w:val="en-GB"/>
+        </w:rPr>
+        <w:t>4733459^8 = 67757406 mod 75968647</w:t>
+      </w:r>
+    </w:p>
+    <w:p>
+      <w:pPr>
+        <w:rPr>
+          <w:lang w:val="en-GB"/>
+        </w:rPr>
+      </w:pPr>
+      <w:r>
+        <w:rPr>
+          <w:lang w:val="en-GB"/>
+        </w:rPr>
+        <w:t>4733459^16 = 25488171 mod 75968647</w:t>
+      </w:r>
+    </w:p>
+    <w:p>
+      <w:pPr>
+        <w:rPr>
+          <w:lang w:val="en-GB"/>
+        </w:rPr>
+      </w:pPr>
+      <w:r>
+        <w:rPr>
+          <w:lang w:val="en-GB"/>
+        </w:rPr>
+        <w:t>4733459^32 = 64480977 mod 75968647</w:t>
+      </w:r>
+    </w:p>
+    <w:p>
+      <w:pPr>
+        <w:rPr>
+          <w:lang w:val="en-GB"/>
+        </w:rPr>
+      </w:pPr>
+      <w:r>
+        <w:rPr>
+          <w:lang w:val="en-GB"/>
+        </w:rPr>
+        <w:t>4733459^64 = 57889554 mod 75968647</w:t>
+      </w:r>
+    </w:p>
+    <w:p>
+      <w:pPr>
+        <w:rPr>
+          <w:lang w:val="en-GB"/>
+        </w:rPr>
+      </w:pPr>
+      <w:r>
+        <w:rPr>
+          <w:lang w:val="en-GB"/>
+        </w:rPr>
+        <w:t>4733459^128 = 19358089 mod 75968647</w:t>
+      </w:r>
+    </w:p>
+    <w:p>
+      <w:pPr>
+        <w:rPr>
+          <w:lang w:val="en-GB"/>
+        </w:rPr>
+      </w:pPr>
+      <w:r>
+        <w:rPr>
+          <w:lang w:val="en-GB"/>
+        </w:rPr>
+        <w:t>4733459^256 = 50744319 mod 75968647</w:t>
+      </w:r>
+    </w:p>
+    <w:p>
+      <w:pPr>
+        <w:rPr>
+          <w:lang w:val="en-GB"/>
+        </w:rPr>
+      </w:pPr>
+      <w:r>
+        <w:rPr>
+          <w:lang w:val="en-GB"/>
+        </w:rPr>
+        <w:t>4733459^512 = 56497489 mod 75968647</w:t>
+      </w:r>
+    </w:p>
+    <w:p>
+      <w:pPr>
+        <w:rPr>
+          <w:lang w:val="en-GB"/>
+        </w:rPr>
+      </w:pPr>
+      <w:r>
+        <w:rPr>
+          <w:lang w:val="en-GB"/>
+        </w:rPr>
+        <w:t>4733459^1024 = 54825938 mod 75968647</w:t>
+      </w:r>
+    </w:p>
+    <w:p>
+      <w:pPr>
+        <w:rPr>
+          <w:lang w:val="en-GB"/>
+        </w:rPr>
+      </w:pPr>
+      <w:r>
+        <w:rPr>
+          <w:lang w:val="en-GB"/>
+        </w:rPr>
+        <w:t>4733459^2048 = 38930457 mod 75968647</w:t>
+      </w:r>
+    </w:p>
+    <w:p>
+      <w:pPr>
+        <w:rPr>
+          <w:lang w:val="en-GB"/>
+        </w:rPr>
+      </w:pPr>
+      <w:r>
+        <w:rPr>
+          <w:lang w:val="en-GB"/>
+        </w:rPr>
+        <w:t>4733459^4096 = 49024383 mod 75968647</w:t>
+      </w:r>
+    </w:p>
+    <w:p>
+      <w:pPr>
+        <w:rPr>
+          <w:lang w:val="en-GB"/>
+        </w:rPr>
+      </w:pPr>
+      <w:r>
+        <w:rPr>
+          <w:lang w:val="en-GB"/>
+        </w:rPr>
+        <w:t>4733459^8192 = 51007254 mod 75968647</w:t>
+      </w:r>
+    </w:p>
+    <w:p>
+      <w:pPr>
+        <w:rPr>
+          <w:lang w:val="en-GB"/>
+        </w:rPr>
+      </w:pPr>
+      <w:r>
+        <w:rPr>
+          <w:lang w:val="en-GB"/>
+        </w:rPr>
+        <w:t>4733459^16384 = 24313 mod 75968647</w:t>
+      </w:r>
+    </w:p>
+    <w:p>
+      <w:pPr>
+        <w:rPr>
+          <w:lang w:val="en-GB"/>
+        </w:rPr>
+      </w:pPr>
+      <w:r>
+        <w:rPr>
+          <w:lang w:val="en-GB"/>
+        </w:rPr>
+        <w:lastRenderedPageBreak/>
+        <w:t>4733459^32768 = 59341440 mod 75968647</w:t>
+      </w:r>
+    </w:p>
+    <w:p>
+      <w:pPr>
+        <w:rPr>
+          <w:lang w:val="en-GB"/>
+        </w:rPr>
+      </w:pPr>
+      <w:r>
+        <w:rPr>
+          <w:lang w:val="en-GB"/>
+        </w:rPr>
+        <w:t>4733459^65536 = 51988154 mod 75968647</w:t>
+      </w:r>
+    </w:p>
+    <w:p>
+      <w:pPr>
+        <w:rPr>
+          <w:lang w:val="en-GB"/>
+        </w:rPr>
+      </w:pPr>
+      <w:r>
+        <w:rPr>
+          <w:lang w:val="en-GB"/>
+        </w:rPr>
+        <w:t>621879</w:t>
+      </w:r>
     </w:p>
     <w:p>
       <w:pPr>

</xml_diff>